<commit_message>
menambahkan ruang lingkup proyek
</commit_message>
<xml_diff>
--- a/Proposal MPPL.docx
+++ b/Proposal MPPL.docx
@@ -891,14 +891,15 @@
         <w:spacing w:line="276" w:lineRule="auto"/>
         <w:jc w:val="both"/>
         <w:rPr>
-          <w:rFonts w:eastAsia="Times New Roman"/>
-          <w:b/>
-          <w:bCs/>
-          <w:color w:val="00000A"/>
-          <w:sz w:val="28"/>
-          <w:szCs w:val="28"/>
-        </w:rPr>
-      </w:pPr>
+          <w:sz w:val="28"/>
+        </w:rPr>
+      </w:pPr>
+      <w:r>
+        <w:rPr>
+          <w:sz w:val="28"/>
+        </w:rPr>
+        <w:t>Ruang lingkup proyek merupakan definisi hasil akhir atau misi proyek yang dijalani dan bisa merupakan produk atau servce untuk konsumen/klien. Tujuannya adalah agar apa yang akan diberikan sebagai hasil dari proyek pada pengguna akhir menjadi jelas dan agar pelaksaan proyek dapat lebih focus kepada tujuan.</w:t>
+      </w:r>
     </w:p>
     <w:p>
       <w:pPr>
@@ -913,6 +914,20 @@
           <w:szCs w:val="28"/>
         </w:rPr>
       </w:pPr>
+    </w:p>
+    <w:p>
+      <w:pPr>
+        <w:spacing w:line="276" w:lineRule="auto"/>
+        <w:jc w:val="both"/>
+        <w:rPr>
+          <w:rFonts w:eastAsia="Times New Roman"/>
+          <w:b/>
+          <w:bCs/>
+          <w:color w:val="00000A"/>
+          <w:sz w:val="28"/>
+          <w:szCs w:val="28"/>
+        </w:rPr>
+      </w:pPr>
       <w:r>
         <w:rPr>
           <w:rFonts w:eastAsia="Times New Roman"/>
@@ -936,18 +951,27 @@
           <w:szCs w:val="28"/>
         </w:rPr>
       </w:pPr>
+      <w:r>
+        <w:rPr>
+          <w:rFonts w:eastAsia="Times New Roman"/>
+          <w:bCs/>
+          <w:sz w:val="28"/>
+          <w:szCs w:val="28"/>
+        </w:rPr>
+        <w:t>Untuk metodologi penelitian, tulis bahw</w:t>
+      </w:r>
       <w:bookmarkStart w:id="0" w:name="_GoBack"/>
-      <w:r>
-        <w:rPr>
-          <w:rFonts w:eastAsia="Times New Roman"/>
-          <w:bCs/>
-          <w:sz w:val="28"/>
-          <w:szCs w:val="28"/>
-        </w:rPr>
-        <w:t xml:space="preserve">Untuk metodologi penelitian, tulis bahwa tim kita menggunakan metode agile dan jelaskan dasar teori apa itu agile. </w:t>
-      </w:r>
-    </w:p>
-    <w:bookmarkEnd w:id="0"/>
+      <w:bookmarkEnd w:id="0"/>
+      <w:r>
+        <w:rPr>
+          <w:rFonts w:eastAsia="Times New Roman"/>
+          <w:bCs/>
+          <w:sz w:val="28"/>
+          <w:szCs w:val="28"/>
+        </w:rPr>
+        <w:t xml:space="preserve">a tim kita menggunakan metode agile dan jelaskan dasar teori apa itu agile. </w:t>
+      </w:r>
+    </w:p>
     <w:p>
       <w:pPr>
         <w:spacing w:line="276" w:lineRule="auto"/>

</xml_diff>